<commit_message>
updated dataset and data dictionary with ID
</commit_message>
<xml_diff>
--- a/doc/data_dictionary.docx
+++ b/doc/data_dictionary.docx
@@ -124,12 +124,14 @@
             <w:pPr>
               <w:pStyle w:val="Normal"/>
               <w:spacing w:lineRule="auto" w:line="240" w:before="0" w:after="0"/>
-              <w:rPr/>
-            </w:pPr>
-            <w:r>
               <w:rPr>
                 <w:sz w:val="16"/>
               </w:rPr>
+            </w:pPr>
+            <w:r>
+              <w:rPr>
+                <w:sz w:val="16"/>
+              </w:rPr>
               <w:t>1</w:t>
             </w:r>
           </w:p>
@@ -148,7 +150,7 @@
             </w:pPr>
             <w:r>
               <w:rPr/>
-              <w:t>collection_date</w:t>
+              <w:t>ID</w:t>
             </w:r>
           </w:p>
         </w:tc>
@@ -166,7 +168,7 @@
             </w:pPr>
             <w:r>
               <w:rPr/>
-              <w:t>Date participant recruited and sample collected (always same date)</w:t>
+              <w:t>(Unique) id code for NP swab collected</w:t>
             </w:r>
           </w:p>
         </w:tc>
@@ -176,7 +178,9 @@
         <w:tc>
           <w:tcPr>
             <w:tcW w:w="568" w:type="dxa"/>
-            <w:tcBorders/>
+            <w:tcBorders>
+              <w:top w:val="nil"/>
+            </w:tcBorders>
             <w:shd w:fill="auto" w:val="clear"/>
           </w:tcPr>
           <w:p>
@@ -196,36 +200,40 @@
         <w:tc>
           <w:tcPr>
             <w:tcW w:w="2356" w:type="dxa"/>
-            <w:tcBorders/>
-            <w:shd w:fill="auto" w:val="clear"/>
-          </w:tcPr>
-          <w:p>
-            <w:pPr>
-              <w:pStyle w:val="Normal"/>
-              <w:spacing w:lineRule="auto" w:line="240" w:before="0" w:after="0"/>
-              <w:rPr/>
-            </w:pPr>
-            <w:r>
-              <w:rPr/>
-              <w:t>surv</w:t>
+            <w:tcBorders>
+              <w:top w:val="nil"/>
+            </w:tcBorders>
+            <w:shd w:fill="auto" w:val="clear"/>
+          </w:tcPr>
+          <w:p>
+            <w:pPr>
+              <w:pStyle w:val="Normal"/>
+              <w:spacing w:lineRule="auto" w:line="240" w:before="0" w:after="0"/>
+              <w:rPr/>
+            </w:pPr>
+            <w:r>
+              <w:rPr/>
+              <w:t>collection_date</w:t>
             </w:r>
           </w:p>
         </w:tc>
         <w:tc>
           <w:tcPr>
             <w:tcW w:w="6422" w:type="dxa"/>
-            <w:tcBorders/>
-            <w:shd w:fill="auto" w:val="clear"/>
-          </w:tcPr>
-          <w:p>
-            <w:pPr>
-              <w:pStyle w:val="Normal"/>
-              <w:spacing w:lineRule="auto" w:line="240" w:before="0" w:after="0"/>
-              <w:rPr/>
-            </w:pPr>
-            <w:r>
-              <w:rPr/>
-              <w:t>Surveys 1-7 specified</w:t>
+            <w:tcBorders>
+              <w:top w:val="nil"/>
+            </w:tcBorders>
+            <w:shd w:fill="auto" w:val="clear"/>
+          </w:tcPr>
+          <w:p>
+            <w:pPr>
+              <w:pStyle w:val="Normal"/>
+              <w:spacing w:lineRule="auto" w:line="240" w:before="0" w:after="0"/>
+              <w:rPr/>
+            </w:pPr>
+            <w:r>
+              <w:rPr/>
+              <w:t>Date participant recruited and sample collected (always same date)</w:t>
             </w:r>
           </w:p>
         </w:tc>
@@ -249,6 +257,65 @@
                 <w:sz w:val="16"/>
               </w:rPr>
               <w:t>3</w:t>
+            </w:r>
+          </w:p>
+        </w:tc>
+        <w:tc>
+          <w:tcPr>
+            <w:tcW w:w="2356" w:type="dxa"/>
+            <w:tcBorders/>
+            <w:shd w:fill="auto" w:val="clear"/>
+          </w:tcPr>
+          <w:p>
+            <w:pPr>
+              <w:pStyle w:val="Normal"/>
+              <w:spacing w:lineRule="auto" w:line="240" w:before="0" w:after="0"/>
+              <w:rPr/>
+            </w:pPr>
+            <w:r>
+              <w:rPr/>
+              <w:t>surv</w:t>
+            </w:r>
+          </w:p>
+        </w:tc>
+        <w:tc>
+          <w:tcPr>
+            <w:tcW w:w="6422" w:type="dxa"/>
+            <w:tcBorders/>
+            <w:shd w:fill="auto" w:val="clear"/>
+          </w:tcPr>
+          <w:p>
+            <w:pPr>
+              <w:pStyle w:val="Normal"/>
+              <w:spacing w:lineRule="auto" w:line="240" w:before="0" w:after="0"/>
+              <w:rPr/>
+            </w:pPr>
+            <w:r>
+              <w:rPr/>
+              <w:t>Surveys 1-7 specified</w:t>
+            </w:r>
+          </w:p>
+        </w:tc>
+      </w:tr>
+      <w:tr>
+        <w:trPr/>
+        <w:tc>
+          <w:tcPr>
+            <w:tcW w:w="568" w:type="dxa"/>
+            <w:tcBorders/>
+            <w:shd w:fill="auto" w:val="clear"/>
+          </w:tcPr>
+          <w:p>
+            <w:pPr>
+              <w:pStyle w:val="Normal"/>
+              <w:spacing w:lineRule="auto" w:line="240" w:before="0" w:after="0"/>
+              <w:rPr/>
+            </w:pPr>
+            <w:r>
+              <w:rPr>
+                <w:sz w:val="16"/>
+              </w:rPr>
+              <w:t>4</w:t>
             </w:r>
           </w:p>
         </w:tc>
@@ -333,15 +400,13 @@
             <w:pPr>
               <w:pStyle w:val="Normal"/>
               <w:spacing w:lineRule="auto" w:line="240" w:before="0" w:after="0"/>
+              <w:rPr/>
+            </w:pPr>
+            <w:r>
               <w:rPr>
                 <w:sz w:val="16"/>
               </w:rPr>
-            </w:pPr>
-            <w:r>
-              <w:rPr>
-                <w:sz w:val="16"/>
-              </w:rPr>
-              <w:t>4a</w:t>
+              <w:t>5</w:t>
             </w:r>
           </w:p>
         </w:tc>
@@ -442,13 +507,7 @@
               <w:rPr>
                 <w:sz w:val="16"/>
               </w:rPr>
-              <w:t>4</w:t>
-            </w:r>
-            <w:r>
-              <w:rPr>
-                <w:sz w:val="16"/>
-              </w:rPr>
-              <w:t>b</w:t>
+              <w:t>6</w:t>
             </w:r>
           </w:p>
         </w:tc>
@@ -511,15 +570,13 @@
             <w:pPr>
               <w:pStyle w:val="Normal"/>
               <w:spacing w:lineRule="auto" w:line="240" w:before="0" w:after="0"/>
+              <w:rPr/>
+            </w:pPr>
+            <w:r>
               <w:rPr>
                 <w:sz w:val="16"/>
               </w:rPr>
-            </w:pPr>
-            <w:r>
-              <w:rPr>
-                <w:sz w:val="16"/>
-              </w:rPr>
-              <w:t>4c</w:t>
+              <w:t>7</w:t>
             </w:r>
           </w:p>
         </w:tc>
@@ -604,15 +661,13 @@
             <w:pPr>
               <w:pStyle w:val="Normal"/>
               <w:spacing w:lineRule="auto" w:line="240" w:before="0" w:after="0"/>
+              <w:rPr/>
+            </w:pPr>
+            <w:r>
               <w:rPr>
                 <w:sz w:val="16"/>
               </w:rPr>
-            </w:pPr>
-            <w:r>
-              <w:rPr>
-                <w:sz w:val="16"/>
-              </w:rPr>
-              <w:t>5</w:t>
+              <w:t>8</w:t>
             </w:r>
           </w:p>
         </w:tc>
@@ -812,15 +867,13 @@
             <w:pPr>
               <w:pStyle w:val="Normal"/>
               <w:spacing w:lineRule="auto" w:line="240" w:before="0" w:after="0"/>
+              <w:rPr/>
+            </w:pPr>
+            <w:r>
               <w:rPr>
                 <w:sz w:val="16"/>
               </w:rPr>
-            </w:pPr>
-            <w:r>
-              <w:rPr>
-                <w:sz w:val="16"/>
-              </w:rPr>
-              <w:t>6</w:t>
+              <w:t>9</w:t>
             </w:r>
           </w:p>
         </w:tc>
@@ -875,15 +928,13 @@
             <w:pPr>
               <w:pStyle w:val="Normal"/>
               <w:spacing w:lineRule="auto" w:line="240" w:before="0" w:after="0"/>
+              <w:rPr/>
+            </w:pPr>
+            <w:r>
               <w:rPr>
                 <w:sz w:val="16"/>
               </w:rPr>
-            </w:pPr>
-            <w:r>
-              <w:rPr>
-                <w:sz w:val="16"/>
-              </w:rPr>
-              <w:t>7</w:t>
+              <w:t>10</w:t>
             </w:r>
           </w:p>
         </w:tc>
@@ -964,7 +1015,7 @@
               <w:rPr>
                 <w:sz w:val="16"/>
               </w:rPr>
-              <w:t>8</w:t>
+              <w:t>11</w:t>
             </w:r>
           </w:p>
         </w:tc>
@@ -1093,7 +1144,7 @@
               <w:rPr>
                 <w:sz w:val="16"/>
               </w:rPr>
-              <w:t>9</w:t>
+              <w:t>12</w:t>
             </w:r>
           </w:p>
         </w:tc>
@@ -1243,6 +1294,7 @@
       </w:pPr>
       <w:rPr>
         <w:rFonts w:ascii="Wingdings" w:hAnsi="Wingdings" w:cs="Wingdings" w:hint="default"/>
+        <w:rFonts w:cs="Wingdings"/>
       </w:rPr>
     </w:lvl>
     <w:lvl w:ilvl="3">
@@ -1255,6 +1307,7 @@
       </w:pPr>
       <w:rPr>
         <w:rFonts w:ascii="Symbol" w:hAnsi="Symbol" w:cs="Symbol" w:hint="default"/>
+        <w:rFonts w:cs="Symbol"/>
       </w:rPr>
     </w:lvl>
     <w:lvl w:ilvl="4">
@@ -1280,6 +1333,7 @@
       </w:pPr>
       <w:rPr>
         <w:rFonts w:ascii="Wingdings" w:hAnsi="Wingdings" w:cs="Wingdings" w:hint="default"/>
+        <w:rFonts w:cs="Wingdings"/>
       </w:rPr>
     </w:lvl>
     <w:lvl w:ilvl="6">
@@ -1292,6 +1346,7 @@
       </w:pPr>
       <w:rPr>
         <w:rFonts w:ascii="Symbol" w:hAnsi="Symbol" w:cs="Symbol" w:hint="default"/>
+        <w:rFonts w:cs="Symbol"/>
       </w:rPr>
     </w:lvl>
     <w:lvl w:ilvl="7">
@@ -1317,6 +1372,7 @@
       </w:pPr>
       <w:rPr>
         <w:rFonts w:ascii="Wingdings" w:hAnsi="Wingdings" w:cs="Wingdings" w:hint="default"/>
+        <w:rFonts w:cs="Wingdings"/>
       </w:rPr>
     </w:lvl>
   </w:abstractNum>
@@ -1331,6 +1387,7 @@
       </w:pPr>
       <w:rPr>
         <w:rFonts w:ascii="Symbol" w:hAnsi="Symbol" w:cs="Symbol" w:hint="default"/>
+        <w:rFonts w:cs="Symbol"/>
       </w:rPr>
     </w:lvl>
     <w:lvl w:ilvl="1">
@@ -1356,6 +1413,7 @@
       </w:pPr>
       <w:rPr>
         <w:rFonts w:ascii="Wingdings" w:hAnsi="Wingdings" w:cs="Wingdings" w:hint="default"/>
+        <w:rFonts w:cs="Wingdings"/>
       </w:rPr>
     </w:lvl>
     <w:lvl w:ilvl="3">
@@ -1368,6 +1426,7 @@
       </w:pPr>
       <w:rPr>
         <w:rFonts w:ascii="Symbol" w:hAnsi="Symbol" w:cs="Symbol" w:hint="default"/>
+        <w:rFonts w:cs="Symbol"/>
       </w:rPr>
     </w:lvl>
     <w:lvl w:ilvl="4">
@@ -1393,6 +1452,7 @@
       </w:pPr>
       <w:rPr>
         <w:rFonts w:ascii="Wingdings" w:hAnsi="Wingdings" w:cs="Wingdings" w:hint="default"/>
+        <w:rFonts w:cs="Wingdings"/>
       </w:rPr>
     </w:lvl>
     <w:lvl w:ilvl="6">
@@ -1405,6 +1465,7 @@
       </w:pPr>
       <w:rPr>
         <w:rFonts w:ascii="Symbol" w:hAnsi="Symbol" w:cs="Symbol" w:hint="default"/>
+        <w:rFonts w:cs="Symbol"/>
       </w:rPr>
     </w:lvl>
     <w:lvl w:ilvl="7">
@@ -1430,6 +1491,7 @@
       </w:pPr>
       <w:rPr>
         <w:rFonts w:ascii="Wingdings" w:hAnsi="Wingdings" w:cs="Wingdings" w:hint="default"/>
+        <w:rFonts w:cs="Wingdings"/>
       </w:rPr>
     </w:lvl>
   </w:abstractNum>
@@ -1444,6 +1506,7 @@
       </w:pPr>
       <w:rPr>
         <w:rFonts w:ascii="Symbol" w:hAnsi="Symbol" w:cs="Symbol" w:hint="default"/>
+        <w:rFonts w:cs="Symbol"/>
       </w:rPr>
     </w:lvl>
     <w:lvl w:ilvl="1">
@@ -1469,6 +1532,7 @@
       </w:pPr>
       <w:rPr>
         <w:rFonts w:ascii="Wingdings" w:hAnsi="Wingdings" w:cs="Wingdings" w:hint="default"/>
+        <w:rFonts w:cs="Wingdings"/>
       </w:rPr>
     </w:lvl>
     <w:lvl w:ilvl="3">
@@ -1481,6 +1545,7 @@
       </w:pPr>
       <w:rPr>
         <w:rFonts w:ascii="Symbol" w:hAnsi="Symbol" w:cs="Symbol" w:hint="default"/>
+        <w:rFonts w:cs="Symbol"/>
       </w:rPr>
     </w:lvl>
     <w:lvl w:ilvl="4">
@@ -1506,6 +1571,7 @@
       </w:pPr>
       <w:rPr>
         <w:rFonts w:ascii="Wingdings" w:hAnsi="Wingdings" w:cs="Wingdings" w:hint="default"/>
+        <w:rFonts w:cs="Wingdings"/>
       </w:rPr>
     </w:lvl>
     <w:lvl w:ilvl="6">
@@ -1518,6 +1584,7 @@
       </w:pPr>
       <w:rPr>
         <w:rFonts w:ascii="Symbol" w:hAnsi="Symbol" w:cs="Symbol" w:hint="default"/>
+        <w:rFonts w:cs="Symbol"/>
       </w:rPr>
     </w:lvl>
     <w:lvl w:ilvl="7">
@@ -1543,6 +1610,7 @@
       </w:pPr>
       <w:rPr>
         <w:rFonts w:ascii="Wingdings" w:hAnsi="Wingdings" w:cs="Wingdings" w:hint="default"/>
+        <w:rFonts w:cs="Wingdings"/>
       </w:rPr>
     </w:lvl>
   </w:abstractNum>
@@ -1557,6 +1625,7 @@
       </w:pPr>
       <w:rPr>
         <w:rFonts w:ascii="Symbol" w:hAnsi="Symbol" w:cs="Symbol" w:hint="default"/>
+        <w:rFonts w:cs="Symbol"/>
       </w:rPr>
     </w:lvl>
     <w:lvl w:ilvl="1">
@@ -1582,6 +1651,7 @@
       </w:pPr>
       <w:rPr>
         <w:rFonts w:ascii="Wingdings" w:hAnsi="Wingdings" w:cs="Wingdings" w:hint="default"/>
+        <w:rFonts w:cs="Wingdings"/>
       </w:rPr>
     </w:lvl>
     <w:lvl w:ilvl="3">
@@ -1594,6 +1664,7 @@
       </w:pPr>
       <w:rPr>
         <w:rFonts w:ascii="Symbol" w:hAnsi="Symbol" w:cs="Symbol" w:hint="default"/>
+        <w:rFonts w:cs="Symbol"/>
       </w:rPr>
     </w:lvl>
     <w:lvl w:ilvl="4">
@@ -1619,6 +1690,7 @@
       </w:pPr>
       <w:rPr>
         <w:rFonts w:ascii="Wingdings" w:hAnsi="Wingdings" w:cs="Wingdings" w:hint="default"/>
+        <w:rFonts w:cs="Wingdings"/>
       </w:rPr>
     </w:lvl>
     <w:lvl w:ilvl="6">
@@ -1631,6 +1703,7 @@
       </w:pPr>
       <w:rPr>
         <w:rFonts w:ascii="Symbol" w:hAnsi="Symbol" w:cs="Symbol" w:hint="default"/>
+        <w:rFonts w:cs="Symbol"/>
       </w:rPr>
     </w:lvl>
     <w:lvl w:ilvl="7">
@@ -1656,6 +1729,7 @@
       </w:pPr>
       <w:rPr>
         <w:rFonts w:ascii="Wingdings" w:hAnsi="Wingdings" w:cs="Wingdings" w:hint="default"/>
+        <w:rFonts w:cs="Wingdings"/>
       </w:rPr>
     </w:lvl>
   </w:abstractNum>
@@ -1775,7 +1849,6 @@
     <w:rPrDefault>
       <w:rPr>
         <w:rFonts w:ascii="Calibri" w:hAnsi="Calibri" w:eastAsia="Calibri" w:cs="" w:asciiTheme="minorHAnsi" w:cstheme="minorBidi" w:eastAsiaTheme="minorHAnsi" w:hAnsiTheme="minorHAnsi"/>
-        <w:sz w:val="22"/>
         <w:szCs w:val="22"/>
         <w:lang w:val="en-GB" w:eastAsia="en-US" w:bidi="ar-SA"/>
       </w:rPr>
@@ -2237,6 +2310,258 @@
       <w:szCs w:val="18"/>
     </w:rPr>
   </w:style>
+  <w:style w:type="character" w:styleId="ListLabel1">
+    <w:name w:val="ListLabel 1"/>
+    <w:qFormat/>
+    <w:rPr>
+      <w:rFonts w:cs="Courier New"/>
+    </w:rPr>
+  </w:style>
+  <w:style w:type="character" w:styleId="ListLabel2">
+    <w:name w:val="ListLabel 2"/>
+    <w:qFormat/>
+    <w:rPr>
+      <w:rFonts w:cs="Courier New"/>
+    </w:rPr>
+  </w:style>
+  <w:style w:type="character" w:styleId="ListLabel3">
+    <w:name w:val="ListLabel 3"/>
+    <w:qFormat/>
+    <w:rPr>
+      <w:rFonts w:cs="Wingdings"/>
+    </w:rPr>
+  </w:style>
+  <w:style w:type="character" w:styleId="ListLabel4">
+    <w:name w:val="ListLabel 4"/>
+    <w:qFormat/>
+    <w:rPr>
+      <w:rFonts w:cs="Symbol"/>
+    </w:rPr>
+  </w:style>
+  <w:style w:type="character" w:styleId="ListLabel5">
+    <w:name w:val="ListLabel 5"/>
+    <w:qFormat/>
+    <w:rPr>
+      <w:rFonts w:cs="Courier New"/>
+    </w:rPr>
+  </w:style>
+  <w:style w:type="character" w:styleId="ListLabel6">
+    <w:name w:val="ListLabel 6"/>
+    <w:qFormat/>
+    <w:rPr>
+      <w:rFonts w:cs="Wingdings"/>
+    </w:rPr>
+  </w:style>
+  <w:style w:type="character" w:styleId="ListLabel7">
+    <w:name w:val="ListLabel 7"/>
+    <w:qFormat/>
+    <w:rPr>
+      <w:rFonts w:cs="Symbol"/>
+    </w:rPr>
+  </w:style>
+  <w:style w:type="character" w:styleId="ListLabel8">
+    <w:name w:val="ListLabel 8"/>
+    <w:qFormat/>
+    <w:rPr>
+      <w:rFonts w:cs="Courier New"/>
+    </w:rPr>
+  </w:style>
+  <w:style w:type="character" w:styleId="ListLabel9">
+    <w:name w:val="ListLabel 9"/>
+    <w:qFormat/>
+    <w:rPr>
+      <w:rFonts w:cs="Wingdings"/>
+    </w:rPr>
+  </w:style>
+  <w:style w:type="character" w:styleId="ListLabel10">
+    <w:name w:val="ListLabel 10"/>
+    <w:qFormat/>
+    <w:rPr>
+      <w:rFonts w:cs="Symbol"/>
+    </w:rPr>
+  </w:style>
+  <w:style w:type="character" w:styleId="ListLabel11">
+    <w:name w:val="ListLabel 11"/>
+    <w:qFormat/>
+    <w:rPr>
+      <w:rFonts w:cs="Courier New"/>
+    </w:rPr>
+  </w:style>
+  <w:style w:type="character" w:styleId="ListLabel12">
+    <w:name w:val="ListLabel 12"/>
+    <w:qFormat/>
+    <w:rPr>
+      <w:rFonts w:cs="Wingdings"/>
+    </w:rPr>
+  </w:style>
+  <w:style w:type="character" w:styleId="ListLabel13">
+    <w:name w:val="ListLabel 13"/>
+    <w:qFormat/>
+    <w:rPr>
+      <w:rFonts w:cs="Symbol"/>
+    </w:rPr>
+  </w:style>
+  <w:style w:type="character" w:styleId="ListLabel14">
+    <w:name w:val="ListLabel 14"/>
+    <w:qFormat/>
+    <w:rPr>
+      <w:rFonts w:cs="Courier New"/>
+    </w:rPr>
+  </w:style>
+  <w:style w:type="character" w:styleId="ListLabel15">
+    <w:name w:val="ListLabel 15"/>
+    <w:qFormat/>
+    <w:rPr>
+      <w:rFonts w:cs="Wingdings"/>
+    </w:rPr>
+  </w:style>
+  <w:style w:type="character" w:styleId="ListLabel16">
+    <w:name w:val="ListLabel 16"/>
+    <w:qFormat/>
+    <w:rPr>
+      <w:rFonts w:cs="Symbol"/>
+    </w:rPr>
+  </w:style>
+  <w:style w:type="character" w:styleId="ListLabel17">
+    <w:name w:val="ListLabel 17"/>
+    <w:qFormat/>
+    <w:rPr>
+      <w:rFonts w:cs="Courier New"/>
+    </w:rPr>
+  </w:style>
+  <w:style w:type="character" w:styleId="ListLabel18">
+    <w:name w:val="ListLabel 18"/>
+    <w:qFormat/>
+    <w:rPr>
+      <w:rFonts w:cs="Wingdings"/>
+    </w:rPr>
+  </w:style>
+  <w:style w:type="character" w:styleId="ListLabel19">
+    <w:name w:val="ListLabel 19"/>
+    <w:qFormat/>
+    <w:rPr>
+      <w:rFonts w:cs="Symbol"/>
+    </w:rPr>
+  </w:style>
+  <w:style w:type="character" w:styleId="ListLabel20">
+    <w:name w:val="ListLabel 20"/>
+    <w:qFormat/>
+    <w:rPr>
+      <w:rFonts w:cs="Courier New"/>
+    </w:rPr>
+  </w:style>
+  <w:style w:type="character" w:styleId="ListLabel21">
+    <w:name w:val="ListLabel 21"/>
+    <w:qFormat/>
+    <w:rPr>
+      <w:rFonts w:cs="Wingdings"/>
+    </w:rPr>
+  </w:style>
+  <w:style w:type="character" w:styleId="ListLabel22">
+    <w:name w:val="ListLabel 22"/>
+    <w:qFormat/>
+    <w:rPr>
+      <w:rFonts w:cs="Symbol"/>
+    </w:rPr>
+  </w:style>
+  <w:style w:type="character" w:styleId="ListLabel23">
+    <w:name w:val="ListLabel 23"/>
+    <w:qFormat/>
+    <w:rPr>
+      <w:rFonts w:cs="Courier New"/>
+    </w:rPr>
+  </w:style>
+  <w:style w:type="character" w:styleId="ListLabel24">
+    <w:name w:val="ListLabel 24"/>
+    <w:qFormat/>
+    <w:rPr>
+      <w:rFonts w:cs="Wingdings"/>
+    </w:rPr>
+  </w:style>
+  <w:style w:type="character" w:styleId="ListLabel25">
+    <w:name w:val="ListLabel 25"/>
+    <w:qFormat/>
+    <w:rPr>
+      <w:rFonts w:cs="Symbol"/>
+    </w:rPr>
+  </w:style>
+  <w:style w:type="character" w:styleId="ListLabel26">
+    <w:name w:val="ListLabel 26"/>
+    <w:qFormat/>
+    <w:rPr>
+      <w:rFonts w:cs="Courier New"/>
+    </w:rPr>
+  </w:style>
+  <w:style w:type="character" w:styleId="ListLabel27">
+    <w:name w:val="ListLabel 27"/>
+    <w:qFormat/>
+    <w:rPr>
+      <w:rFonts w:cs="Wingdings"/>
+    </w:rPr>
+  </w:style>
+  <w:style w:type="character" w:styleId="ListLabel28">
+    <w:name w:val="ListLabel 28"/>
+    <w:qFormat/>
+    <w:rPr>
+      <w:rFonts w:cs="Symbol"/>
+    </w:rPr>
+  </w:style>
+  <w:style w:type="character" w:styleId="ListLabel29">
+    <w:name w:val="ListLabel 29"/>
+    <w:qFormat/>
+    <w:rPr>
+      <w:rFonts w:cs="Courier New"/>
+    </w:rPr>
+  </w:style>
+  <w:style w:type="character" w:styleId="ListLabel30">
+    <w:name w:val="ListLabel 30"/>
+    <w:qFormat/>
+    <w:rPr>
+      <w:rFonts w:cs="Wingdings"/>
+    </w:rPr>
+  </w:style>
+  <w:style w:type="character" w:styleId="ListLabel31">
+    <w:name w:val="ListLabel 31"/>
+    <w:qFormat/>
+    <w:rPr>
+      <w:rFonts w:cs="Symbol"/>
+    </w:rPr>
+  </w:style>
+  <w:style w:type="character" w:styleId="ListLabel32">
+    <w:name w:val="ListLabel 32"/>
+    <w:qFormat/>
+    <w:rPr>
+      <w:rFonts w:cs="Courier New"/>
+    </w:rPr>
+  </w:style>
+  <w:style w:type="character" w:styleId="ListLabel33">
+    <w:name w:val="ListLabel 33"/>
+    <w:qFormat/>
+    <w:rPr>
+      <w:rFonts w:cs="Wingdings"/>
+    </w:rPr>
+  </w:style>
+  <w:style w:type="character" w:styleId="ListLabel34">
+    <w:name w:val="ListLabel 34"/>
+    <w:qFormat/>
+    <w:rPr>
+      <w:rFonts w:cs="Symbol"/>
+    </w:rPr>
+  </w:style>
+  <w:style w:type="character" w:styleId="ListLabel35">
+    <w:name w:val="ListLabel 35"/>
+    <w:qFormat/>
+    <w:rPr>
+      <w:rFonts w:cs="Courier New"/>
+    </w:rPr>
+  </w:style>
+  <w:style w:type="character" w:styleId="ListLabel36">
+    <w:name w:val="ListLabel 36"/>
+    <w:qFormat/>
+    <w:rPr>
+      <w:rFonts w:cs="Wingdings"/>
+    </w:rPr>
+  </w:style>
   <w:style w:type="paragraph" w:styleId="Heading">
     <w:name w:val="Heading"/>
     <w:basedOn w:val="Normal"/>

</xml_diff>